<commit_message>
chore:update the repo with gitignore and readme files.
</commit_message>
<xml_diff>
--- a/document/srs/SRS_v01.docx
+++ b/document/srs/SRS_v01.docx
@@ -7,7 +7,6 @@
         <w:pStyle w:val="Title"/>
         <w:jc w:val="center"/>
       </w:pPr>
-      <w:proofErr w:type="spellStart"/>
       <w:r>
         <w:rPr>
           <w:sz w:val="80"/>
@@ -15,15 +14,12 @@
         </w:rPr>
         <w:t>FleetTime</w:t>
       </w:r>
-      <w:proofErr w:type="spellEnd"/>
       <w:r>
         <w:br/>
         <w:t>Vehicle Scheduling System</w:t>
       </w:r>
       <w:r>
         <w:br/>
-      </w:r>
-      <w:r>
         <w:t>Software Requirements Specification (SRS)</w:t>
       </w:r>
       <w:r>
@@ -58,6 +54,14 @@
     </w:p>
     <w:sdt>
       <w:sdtPr>
+        <w:rPr>
+          <w:rFonts w:asciiTheme="minorHAnsi" w:eastAsiaTheme="minorHAnsi" w:hAnsiTheme="minorHAnsi" w:cstheme="minorBidi"/>
+          <w:color w:val="auto"/>
+          <w:kern w:val="2"/>
+          <w:sz w:val="24"/>
+          <w:szCs w:val="24"/>
+          <w14:ligatures w14:val="standardContextual"/>
+        </w:rPr>
         <w:id w:val="-892188258"/>
         <w:docPartObj>
           <w:docPartGallery w:val="Table of Contents"/>
@@ -66,15 +70,9 @@
       </w:sdtPr>
       <w:sdtEndPr>
         <w:rPr>
-          <w:rFonts w:asciiTheme="minorHAnsi" w:eastAsiaTheme="minorHAnsi" w:hAnsiTheme="minorHAnsi" w:cstheme="minorBidi"/>
           <w:b/>
           <w:bCs/>
           <w:noProof/>
-          <w:color w:val="auto"/>
-          <w:kern w:val="2"/>
-          <w:sz w:val="24"/>
-          <w:szCs w:val="24"/>
-          <w14:ligatures w14:val="standardContextual"/>
         </w:rPr>
       </w:sdtEndPr>
       <w:sdtContent>
@@ -2953,15 +2951,7 @@
     </w:p>
     <w:p>
       <w:r>
-        <w:t xml:space="preserve">This Software Requirements Specification (SRS) document defines the functional and non-functional requirements for </w:t>
-      </w:r>
-      <w:proofErr w:type="spellStart"/>
-      <w:r>
-        <w:t>FleetTime</w:t>
-      </w:r>
-      <w:proofErr w:type="spellEnd"/>
-      <w:r>
-        <w:t>, a web-based vehicle scheduling system. The system allows members of an organization or family group to reserve vehicles by selecting an available data and time slots. The document is intended for developers, testers, and evaluators to understand the system requirements clearly.</w:t>
+        <w:t>This Software Requirements Specification (SRS) document defines the functional and non-functional requirements for FleetTime, a web-based vehicle scheduling system. The system allows members of an organization or family group to reserve vehicles by selecting an available data and time slots. The document is intended for developers, testers, and evaluators to understand the system requirements clearly.</w:t>
       </w:r>
     </w:p>
     <w:p>
@@ -2975,13 +2965,8 @@
       <w:bookmarkEnd w:id="3"/>
     </w:p>
     <w:p>
-      <w:proofErr w:type="spellStart"/>
-      <w:r>
-        <w:t>FleetTime</w:t>
-      </w:r>
-      <w:proofErr w:type="spellEnd"/>
-      <w:r>
-        <w:t xml:space="preserve"> is a mobile-first scheduling web application that supports both mobile and desktop users. The system enables:</w:t>
+      <w:r>
+        <w:t>FleetTime is a mobile-first scheduling web application that supports both mobile and desktop users. The system enables:</w:t>
       </w:r>
     </w:p>
     <w:p>
@@ -3045,13 +3030,8 @@
       </w:r>
     </w:p>
     <w:p>
-      <w:proofErr w:type="spellStart"/>
-      <w:r>
-        <w:t>FleetTime</w:t>
-      </w:r>
-      <w:proofErr w:type="spellEnd"/>
-      <w:r>
-        <w:t xml:space="preserve"> is designed as a personal / internal-use system for small organizations or family vehicle management.</w:t>
+      <w:r>
+        <w:t>FleetTime is designed as a personal / internal-use system for small organizations or family vehicle management.</w:t>
       </w:r>
     </w:p>
     <w:p>
@@ -3097,13 +3077,7 @@
       </w:r>
       <w:r>
         <w:tab/>
-        <w:t xml:space="preserve">- </w:t>
-      </w:r>
-      <w:r>
-        <w:t>Setting determining whether booking auto-confirm or require</w:t>
-      </w:r>
-      <w:r>
-        <w:t xml:space="preserve"> approval</w:t>
+        <w:t>- Setting determining whether booking auto-confirm or require approval</w:t>
       </w:r>
     </w:p>
     <w:p>
@@ -3252,21 +3226,8 @@
       <w:bookmarkEnd w:id="7"/>
     </w:p>
     <w:p>
-      <w:proofErr w:type="spellStart"/>
-      <w:r>
-        <w:t>FleetTime</w:t>
-      </w:r>
-      <w:proofErr w:type="spellEnd"/>
-      <w:r>
-        <w:t xml:space="preserve"> is a standalone scheduling system deployed using modern </w:t>
-      </w:r>
-      <w:proofErr w:type="spellStart"/>
-      <w:r>
-        <w:t>sererless</w:t>
-      </w:r>
-      <w:proofErr w:type="spellEnd"/>
-      <w:r>
-        <w:t xml:space="preserve"> technologies:</w:t>
+      <w:r>
+        <w:t>FleetTime is a standalone scheduling system deployed using modern sererless technologies:</w:t>
       </w:r>
     </w:p>
     <w:p>
@@ -3302,21 +3263,8 @@
         </w:numPr>
       </w:pPr>
       <w:r>
-        <w:t xml:space="preserve">Hosting: </w:t>
-      </w:r>
-      <w:proofErr w:type="spellStart"/>
-      <w:r>
-        <w:t>Vercel</w:t>
-      </w:r>
-      <w:proofErr w:type="spellEnd"/>
-      <w:r>
-        <w:t xml:space="preserve"> + </w:t>
-      </w:r>
-      <w:proofErr w:type="spellStart"/>
-      <w:r>
-        <w:t>Supabase</w:t>
-      </w:r>
-      <w:proofErr w:type="spellEnd"/>
+        <w:t>Hosting: Vercel + Supabase</w:t>
+      </w:r>
     </w:p>
     <w:p>
       <w:pPr>
@@ -4411,7 +4359,13 @@
         </w:numPr>
       </w:pPr>
       <w:r>
-        <w:t>Delete members (soft delete)</w:t>
+        <w:t>Delete members (</w:t>
+      </w:r>
+      <w:r>
+        <w:t>hard</w:t>
+      </w:r>
+      <w:r>
+        <w:t xml:space="preserve"> delete)</w:t>
       </w:r>
     </w:p>
     <w:p>
@@ -4657,7 +4611,13 @@
         </w:numPr>
       </w:pPr>
       <w:r>
-        <w:t>The system shall automatically delete log entries older than 3 days.</w:t>
+        <w:t>The system shall automatically delete log entries older than 3</w:t>
+      </w:r>
+      <w:r>
+        <w:t>0</w:t>
+      </w:r>
+      <w:r>
+        <w:t xml:space="preserve"> days.</w:t>
       </w:r>
     </w:p>
     <w:p>
@@ -4833,15 +4793,7 @@
         </w:numPr>
       </w:pPr>
       <w:r>
-        <w:t>Passwords shall be stored using secure hashing (</w:t>
-      </w:r>
-      <w:proofErr w:type="spellStart"/>
-      <w:r>
-        <w:t>bcrypt</w:t>
-      </w:r>
-      <w:proofErr w:type="spellEnd"/>
-      <w:r>
-        <w:t xml:space="preserve"> or equivalent).</w:t>
+        <w:t>Passwords shall be stored using secure hashing (bcrypt or equivalent).</w:t>
       </w:r>
     </w:p>
     <w:p>
@@ -4981,15 +4933,7 @@
         </w:numPr>
       </w:pPr>
       <w:r>
-        <w:t xml:space="preserve">The system shall support future feature expansion (export logs, notification, </w:t>
-      </w:r>
-      <w:proofErr w:type="spellStart"/>
-      <w:r>
-        <w:t>etc</w:t>
-      </w:r>
-      <w:proofErr w:type="spellEnd"/>
-      <w:r>
-        <w:t>…)</w:t>
+        <w:t>The system shall support future feature expansion (export logs, notification, etc…)</w:t>
       </w:r>
     </w:p>
     <w:p>
@@ -5118,13 +5062,8 @@
       <w:bookmarkEnd w:id="38"/>
     </w:p>
     <w:p>
-      <w:proofErr w:type="spellStart"/>
-      <w:r>
-        <w:t>FleetTime</w:t>
-      </w:r>
-      <w:proofErr w:type="spellEnd"/>
-      <w:r>
-        <w:t xml:space="preserve"> shall use PostgreSQL tables:</w:t>
+      <w:r>
+        <w:t>FleetTime shall use PostgreSQL tables:</w:t>
       </w:r>
     </w:p>
     <w:p>
@@ -5171,11 +5110,9 @@
           <w:numId w:val="30"/>
         </w:numPr>
       </w:pPr>
-      <w:proofErr w:type="spellStart"/>
       <w:r>
         <w:t>PrivilegeConfig</w:t>
       </w:r>
-      <w:proofErr w:type="spellEnd"/>
     </w:p>
     <w:p>
       <w:pPr>
@@ -5185,11 +5122,9 @@
           <w:numId w:val="30"/>
         </w:numPr>
       </w:pPr>
-      <w:proofErr w:type="spellStart"/>
       <w:r>
         <w:t>LogEntries</w:t>
       </w:r>
-      <w:proofErr w:type="spellEnd"/>
     </w:p>
     <w:p>
       <w:pPr>
@@ -5291,13 +5226,8 @@
       <w:bookmarkEnd w:id="40"/>
     </w:p>
     <w:p>
-      <w:proofErr w:type="spellStart"/>
-      <w:r>
-        <w:t>FleetTime</w:t>
-      </w:r>
-      <w:proofErr w:type="spellEnd"/>
-      <w:r>
-        <w:t xml:space="preserve"> is intended as an internal scheduling system for controlled user groups. The system emphasizes simplicity, modern UI, audit transparency, and admin control.</w:t>
+      <w:r>
+        <w:t>FleetTime is intended as an internal scheduling system for controlled user groups. The system emphasizes simplicity, modern UI, audit transparency, and admin control.</w:t>
       </w:r>
     </w:p>
     <w:sectPr>

</xml_diff>